<commit_message>
docs:se documenta en JavaDoc
</commit_message>
<xml_diff>
--- a/mejoras.docx
+++ b/mejoras.docx
@@ -12,13 +12,8 @@
         <w:t>1.</w:t>
       </w:r>
       <w:r>
-        <w:t xml:space="preserve"> Cambiar datos estáticos a </w:t>
-      </w:r>
-      <w:proofErr w:type="spellStart"/>
-      <w:r>
-        <w:t>stream</w:t>
-      </w:r>
-      <w:proofErr w:type="spellEnd"/>
+        <w:t xml:space="preserve"> Cambiar datos estáticos a stream</w:t>
+      </w:r>
     </w:p>
     <w:p>
       <w:r>
@@ -69,26 +64,13 @@
         <w:t>2.</w:t>
       </w:r>
       <w:r>
-        <w:t xml:space="preserve"> Cambiar log en texto plano a </w:t>
-      </w:r>
-      <w:proofErr w:type="spellStart"/>
-      <w:r>
-        <w:t>json</w:t>
-      </w:r>
-      <w:proofErr w:type="spellEnd"/>
+        <w:t xml:space="preserve"> Cambiar log en texto plano a json</w:t>
+      </w:r>
       <w:r>
         <w:t xml:space="preserve"> (he tenido que añadir un paquete extra para que funcione</w:t>
       </w:r>
       <w:r>
-        <w:t xml:space="preserve">n los </w:t>
-      </w:r>
-      <w:proofErr w:type="spellStart"/>
-      <w:r>
-        <w:t>json</w:t>
-      </w:r>
-      <w:proofErr w:type="spellEnd"/>
-      <w:r>
-        <w:t xml:space="preserve">, pero no ha habido mayores problemas. </w:t>
+        <w:t xml:space="preserve">n los json, pero no ha habido mayores problemas. </w:t>
       </w:r>
     </w:p>
     <w:p>
@@ -135,15 +117,7 @@
         <w:t xml:space="preserve">- </w:t>
       </w:r>
       <w:r>
-        <w:t>Facilita las pruebas: Permite sustituir componentes reales por simulaciones (</w:t>
-      </w:r>
-      <w:proofErr w:type="spellStart"/>
-      <w:r>
-        <w:t>mocks</w:t>
-      </w:r>
-      <w:proofErr w:type="spellEnd"/>
-      <w:r>
-        <w:t>) para probar la lógica de forma aislada.</w:t>
+        <w:t>Facilita las pruebas: Permite sustituir componentes reales por simulaciones (mocks) para probar la lógica de forma aislada.</w:t>
       </w:r>
     </w:p>
     <w:p>
@@ -151,23 +125,7 @@
         <w:t xml:space="preserve">- </w:t>
       </w:r>
       <w:r>
-        <w:t xml:space="preserve">Aumenta la flexibilidad: Puedes cambiar una implementación (ej. </w:t>
-      </w:r>
-      <w:proofErr w:type="spellStart"/>
-      <w:r>
-        <w:t>AlertSender</w:t>
-      </w:r>
-      <w:proofErr w:type="spellEnd"/>
-      <w:r>
-        <w:t xml:space="preserve"> por </w:t>
-      </w:r>
-      <w:proofErr w:type="spellStart"/>
-      <w:r>
-        <w:t>SMSAlertSender</w:t>
-      </w:r>
-      <w:proofErr w:type="spellEnd"/>
-      <w:r>
-        <w:t>) sin modificar las clases que la usan.</w:t>
+        <w:t>Aumenta la flexibilidad: Puedes cambiar una implementación (ej. AlertSender por SMSAlertSender) sin modificar las clases que la usan.</w:t>
       </w:r>
     </w:p>
     <w:p>
@@ -176,6 +134,25 @@
       </w:r>
       <w:r>
         <w:t>Reduce el acoplamiento: Las clases son más independientes, lo que hace el código más fácil de entender, mantener y reutilizar.</w:t>
+      </w:r>
+    </w:p>
+    <w:p>
+      <w:r>
+        <w:t xml:space="preserve">4. </w:t>
+      </w:r>
+      <w:r>
+        <w:t>Textos: Se obliga a que tenga formato de teléfono el campo solicitado</w:t>
+      </w:r>
+    </w:p>
+    <w:p>
+      <w:r>
+        <w:t xml:space="preserve">5. Flujos: Se elimina el uso por defecto de Murcia. Es útil para mostrar implementación de </w:t>
+      </w:r>
+      <w:r>
+        <w:t>json, pero no para uso eficiente</w:t>
+      </w:r>
+      <w:r>
+        <w:t xml:space="preserve"> si se añadieran más ubicaciones.</w:t>
       </w:r>
     </w:p>
     <w:sectPr>

</xml_diff>